<commit_message>
Final report new version
</commit_message>
<xml_diff>
--- a/Homework/Final_report_TsengYuHao.docx
+++ b/Homework/Final_report_TsengYuHao.docx
@@ -21,57 +21,116 @@
         <w:t>Julia Language Final Report</w:t>
       </w:r>
     </w:p>
-    <w:bookmarkStart w:id="0" w:name="_heading=h.gjdgxs" w:colFirst="0" w:colLast="0"/>
-    <w:bookmarkEnd w:id="0"/>
-    <w:p>
-      <w:pPr>
-        <w:rPr>
-          <w:rFonts w:eastAsia="標楷體"/>
-          <w:b/>
-          <w:sz w:val="36"/>
-          <w:szCs w:val="36"/>
-        </w:rPr>
-      </w:pPr>
-      <w:sdt>
-        <w:sdtPr>
-          <w:rPr>
-            <w:rFonts w:eastAsia="標楷體"/>
-          </w:rPr>
-          <w:tag w:val="goog_rdk_0"/>
-          <w:id w:val="-681433948"/>
-        </w:sdtPr>
-        <w:sdtEndPr/>
-        <w:sdtContent>
-          <w:r>
+    <w:p>
+      <w:pPr>
+        <w:rPr>
+          <w:rFonts w:eastAsia="標楷體" w:cs="Gungsuh" w:hint="eastAsia"/>
+          <w:b/>
+          <w:sz w:val="36"/>
+          <w:szCs w:val="36"/>
+        </w:rPr>
+      </w:pPr>
+      <w:r>
+        <w:rPr>
+          <w:rFonts w:eastAsia="標楷體" w:cs="Gungsuh"/>
+          <w:b/>
+          <w:sz w:val="36"/>
+          <w:szCs w:val="36"/>
+        </w:rPr>
+        <w:t>海洋環境資訊系</w:t>
+      </w:r>
+      <w:r>
+        <w:rPr>
+          <w:rFonts w:eastAsia="標楷體" w:cs="Gungsuh"/>
+          <w:b/>
+          <w:sz w:val="36"/>
+          <w:szCs w:val="36"/>
+        </w:rPr>
+        <w:t>4A</w:t>
+      </w:r>
+      <w:r>
+        <w:rPr>
+          <w:rFonts w:eastAsia="標楷體" w:cs="Gungsuh"/>
+          <w:b/>
+          <w:sz w:val="36"/>
+          <w:szCs w:val="36"/>
+        </w:rPr>
+        <w:t>曾鈺皓</w:t>
+      </w:r>
+    </w:p>
+    <w:bookmarkStart w:id="0" w:name="_heading=h.gjdgxs" w:colFirst="0" w:colLast="0" w:displacedByCustomXml="next"/>
+    <w:bookmarkEnd w:id="0" w:displacedByCustomXml="next"/>
+    <w:sdt>
+      <w:sdtPr>
+        <w:rPr>
+          <w:rFonts w:eastAsia="標楷體"/>
+        </w:rPr>
+        <w:tag w:val="goog_rdk_0"/>
+        <w:id w:val="-681433948"/>
+      </w:sdtPr>
+      <w:sdtEndPr/>
+      <w:sdtContent>
+        <w:p>
+          <w:pPr>
             <w:rPr>
-              <w:rFonts w:eastAsia="標楷體" w:cs="Gungsuh"/>
+              <w:rFonts w:eastAsia="標楷體"/>
               <w:b/>
               <w:sz w:val="36"/>
               <w:szCs w:val="36"/>
             </w:rPr>
-            <w:t>海洋環境資訊系</w:t>
-          </w:r>
+          </w:pPr>
           <w:r>
             <w:rPr>
-              <w:rFonts w:eastAsia="標楷體" w:cs="Gungsuh"/>
+              <w:rFonts w:eastAsia="標楷體"/>
               <w:b/>
               <w:sz w:val="36"/>
               <w:szCs w:val="36"/>
             </w:rPr>
-            <w:t>4A</w:t>
+            <w:drawing>
+              <wp:inline distT="0" distB="0" distL="0" distR="0" wp14:anchorId="2B5E3574" wp14:editId="14CC7498">
+                <wp:extent cx="1905000" cy="1905000"/>
+                <wp:effectExtent l="0" t="0" r="0" b="0"/>
+                <wp:docPr id="6" name="圖片 6"/>
+                <wp:cNvGraphicFramePr>
+                  <a:graphicFrameLocks xmlns:a="http://schemas.openxmlformats.org/drawingml/2006/main" noChangeAspect="1"/>
+                </wp:cNvGraphicFramePr>
+                <a:graphic xmlns:a="http://schemas.openxmlformats.org/drawingml/2006/main">
+                  <a:graphicData uri="http://schemas.openxmlformats.org/drawingml/2006/picture">
+                    <pic:pic xmlns:pic="http://schemas.openxmlformats.org/drawingml/2006/picture">
+                      <pic:nvPicPr>
+                        <pic:cNvPr id="1" name=""/>
+                        <pic:cNvPicPr/>
+                      </pic:nvPicPr>
+                      <pic:blipFill>
+                        <a:blip r:embed="rId7"/>
+                        <a:stretch>
+                          <a:fillRect/>
+                        </a:stretch>
+                      </pic:blipFill>
+                      <pic:spPr>
+                        <a:xfrm>
+                          <a:off x="0" y="0"/>
+                          <a:ext cx="1905000" cy="1905000"/>
+                        </a:xfrm>
+                        <a:prstGeom prst="rect">
+                          <a:avLst/>
+                        </a:prstGeom>
+                      </pic:spPr>
+                    </pic:pic>
+                  </a:graphicData>
+                </a:graphic>
+              </wp:inline>
+            </w:drawing>
           </w:r>
           <w:r>
             <w:rPr>
-              <w:rFonts w:eastAsia="標楷體" w:cs="Gungsuh"/>
-              <w:b/>
-              <w:sz w:val="36"/>
-              <w:szCs w:val="36"/>
+              <w:rFonts w:eastAsia="標楷體"/>
             </w:rPr>
-            <w:t>曾鈺皓</w:t>
+            <w:t>Julia code</w:t>
           </w:r>
-        </w:sdtContent>
-      </w:sdt>
-    </w:p>
+        </w:p>
+      </w:sdtContent>
+    </w:sdt>
     <w:p>
       <w:pPr>
         <w:rPr>
@@ -87,6 +146,7 @@
         <w:rPr>
           <w:rFonts w:eastAsia="標楷體"/>
           <w:b/>
+          <w:noProof/>
           <w:sz w:val="36"/>
           <w:szCs w:val="36"/>
         </w:rPr>
@@ -108,7 +168,7 @@
                     </pic:cNvPicPr>
                   </pic:nvPicPr>
                   <pic:blipFill>
-                    <a:blip r:embed="rId7" cstate="print">
+                    <a:blip r:embed="rId8" cstate="print">
                       <a:extLst>
                         <a:ext uri="{28A0092B-C50C-407E-A947-70E740481C1C}">
                           <a14:useLocalDpi xmlns:a14="http://schemas.microsoft.com/office/drawing/2010/main" val="0"/>
@@ -308,7 +368,7 @@
                     <pic:cNvPicPr/>
                   </pic:nvPicPr>
                   <pic:blipFill>
-                    <a:blip r:embed="rId8">
+                    <a:blip r:embed="rId9">
                       <a:extLst>
                         <a:ext uri="{28A0092B-C50C-407E-A947-70E740481C1C}">
                           <a14:useLocalDpi xmlns:a14="http://schemas.microsoft.com/office/drawing/2010/main" val="0"/>
@@ -358,7 +418,7 @@
                     <pic:cNvPicPr/>
                   </pic:nvPicPr>
                   <pic:blipFill>
-                    <a:blip r:embed="rId9">
+                    <a:blip r:embed="rId10">
                       <a:extLst>
                         <a:ext uri="{28A0092B-C50C-407E-A947-70E740481C1C}">
                           <a14:useLocalDpi xmlns:a14="http://schemas.microsoft.com/office/drawing/2010/main" val="0"/>
@@ -423,16 +483,7 @@
           <w:szCs w:val="36"/>
         </w:rPr>
         <w:lastRenderedPageBreak/>
-        <w:t>2) What does the spatial distribution of Tai</w:t>
-      </w:r>
-      <w:r>
-        <w:rPr>
-          <w:rFonts w:eastAsia="標楷體"/>
-          <w:b/>
-          <w:sz w:val="36"/>
-          <w:szCs w:val="36"/>
-        </w:rPr>
-        <w:t>wan rainfall look like in January and June?</w:t>
+        <w:t>2) What does the spatial distribution of Taiwan rainfall look like in January and June?</w:t>
       </w:r>
       <w:bookmarkStart w:id="9" w:name="_heading=h.nicjcw13pcrb" w:colFirst="0" w:colLast="0"/>
       <w:bookmarkEnd w:id="9"/>
@@ -519,16 +570,7 @@
           <w:sz w:val="36"/>
           <w:szCs w:val="36"/>
         </w:rPr>
-        <w:t>how the spatial distribution of rainfall in Janua</w:t>
-      </w:r>
-      <w:r>
-        <w:rPr>
-          <w:rFonts w:eastAsia="標楷體"/>
-          <w:b/>
-          <w:sz w:val="36"/>
-          <w:szCs w:val="36"/>
-        </w:rPr>
-        <w:t>ry and June. Remember to add in</w:t>
+        <w:t>how the spatial distribution of rainfall in January and June. Remember to add in</w:t>
       </w:r>
       <w:bookmarkStart w:id="12" w:name="_heading=h.cuapbksrx011" w:colFirst="0" w:colLast="0"/>
       <w:bookmarkEnd w:id="12"/>
@@ -579,8 +621,8 @@
         </w:rPr>
         <w:drawing>
           <wp:inline distT="0" distB="0" distL="0" distR="0" wp14:anchorId="0AE177FF" wp14:editId="06C532C1">
-            <wp:extent cx="5274310" cy="3955732"/>
-            <wp:effectExtent l="0" t="0" r="2540" b="6985"/>
+            <wp:extent cx="5274309" cy="3955732"/>
+            <wp:effectExtent l="0" t="0" r="3175" b="6985"/>
             <wp:docPr id="3" name="圖片 3"/>
             <wp:cNvGraphicFramePr>
               <a:graphicFrameLocks xmlns:a="http://schemas.openxmlformats.org/drawingml/2006/main" noChangeAspect="1"/>
@@ -593,7 +635,7 @@
                     <pic:cNvPicPr/>
                   </pic:nvPicPr>
                   <pic:blipFill>
-                    <a:blip r:embed="rId10">
+                    <a:blip r:embed="rId11">
                       <a:extLst>
                         <a:ext uri="{28A0092B-C50C-407E-A947-70E740481C1C}">
                           <a14:useLocalDpi xmlns:a14="http://schemas.microsoft.com/office/drawing/2010/main" val="0"/>
@@ -607,7 +649,7 @@
                   <pic:spPr>
                     <a:xfrm>
                       <a:off x="0" y="0"/>
-                      <a:ext cx="5274310" cy="3955732"/>
+                      <a:ext cx="5274309" cy="3955732"/>
                     </a:xfrm>
                     <a:prstGeom prst="rect">
                       <a:avLst/>
@@ -619,18 +661,20 @@
           </wp:inline>
         </w:drawing>
       </w:r>
-    </w:p>
-    <w:p>
-      <w:pPr>
-        <w:rPr>
-          <w:rFonts w:eastAsia="標楷體"/>
-          <w:b/>
-          <w:sz w:val="36"/>
-          <w:szCs w:val="36"/>
-        </w:rPr>
-      </w:pPr>
-      <w:bookmarkStart w:id="13" w:name="_heading=h.l473qljzmrx5" w:colFirst="0" w:colLast="0"/>
+      <w:bookmarkStart w:id="13" w:name="_GoBack"/>
       <w:bookmarkEnd w:id="13"/>
+    </w:p>
+    <w:p>
+      <w:pPr>
+        <w:rPr>
+          <w:rFonts w:eastAsia="標楷體"/>
+          <w:b/>
+          <w:sz w:val="36"/>
+          <w:szCs w:val="36"/>
+        </w:rPr>
+      </w:pPr>
+      <w:bookmarkStart w:id="14" w:name="_heading=h.l473qljzmrx5" w:colFirst="0" w:colLast="0"/>
+      <w:bookmarkEnd w:id="14"/>
       <w:r>
         <w:rPr>
           <w:rFonts w:eastAsia="標楷體"/>
@@ -660,8 +704,8 @@
         <w:lastRenderedPageBreak/>
         <w:t>3) In which months that we generally have the maximum and minimum rainfall in a</w:t>
       </w:r>
-      <w:bookmarkStart w:id="14" w:name="_heading=h.715kqwq3h3xw" w:colFirst="0" w:colLast="0"/>
-      <w:bookmarkEnd w:id="14"/>
+      <w:bookmarkStart w:id="15" w:name="_heading=h.715kqwq3h3xw" w:colFirst="0" w:colLast="0"/>
+      <w:bookmarkEnd w:id="15"/>
       <w:r>
         <w:rPr>
           <w:rFonts w:eastAsia="標楷體" w:hint="eastAsia"/>
@@ -723,7 +767,7 @@
                     <pic:cNvPicPr/>
                   </pic:nvPicPr>
                   <pic:blipFill>
-                    <a:blip r:embed="rId11">
+                    <a:blip r:embed="rId12">
                       <a:extLst>
                         <a:ext uri="{28A0092B-C50C-407E-A947-70E740481C1C}">
                           <a14:useLocalDpi xmlns:a14="http://schemas.microsoft.com/office/drawing/2010/main" val="0"/>
@@ -753,18 +797,26 @@
     <w:p>
       <w:pPr>
         <w:rPr>
+          <w:rFonts w:eastAsia="標楷體"/>
+          <w:sz w:val="36"/>
+          <w:szCs w:val="36"/>
+        </w:rPr>
+      </w:pPr>
+      <w:r>
+        <w:rPr>
+          <w:rFonts w:eastAsia="標楷體"/>
+          <w:sz w:val="36"/>
+          <w:szCs w:val="36"/>
+        </w:rPr>
+        <w:t>maximum rainfall</w:t>
+      </w:r>
+      <w:r>
+        <w:rPr>
           <w:rFonts w:eastAsia="標楷體" w:hint="eastAsia"/>
           <w:sz w:val="36"/>
           <w:szCs w:val="36"/>
         </w:rPr>
-      </w:pPr>
-      <w:r>
-        <w:rPr>
-          <w:rFonts w:eastAsia="標楷體"/>
-          <w:sz w:val="36"/>
-          <w:szCs w:val="36"/>
-        </w:rPr>
-        <w:t>maximum rainfall</w:t>
+        <w:t>：</w:t>
       </w:r>
       <w:r>
         <w:rPr>
@@ -772,6 +824,41 @@
           <w:sz w:val="36"/>
           <w:szCs w:val="36"/>
         </w:rPr>
+        <w:t>A</w:t>
+      </w:r>
+      <w:r>
+        <w:rPr>
+          <w:rFonts w:eastAsia="標楷體"/>
+          <w:sz w:val="36"/>
+          <w:szCs w:val="36"/>
+        </w:rPr>
+        <w:t>ugust</w:t>
+      </w:r>
+    </w:p>
+    <w:p>
+      <w:pPr>
+        <w:rPr>
+          <w:rFonts w:eastAsia="標楷體"/>
+          <w:sz w:val="36"/>
+          <w:szCs w:val="36"/>
+        </w:rPr>
+      </w:pPr>
+      <w:bookmarkStart w:id="16" w:name="_heading=h.kzub3q4jtve4" w:colFirst="0" w:colLast="0"/>
+      <w:bookmarkEnd w:id="16"/>
+      <w:r>
+        <w:rPr>
+          <w:rFonts w:eastAsia="標楷體"/>
+          <w:sz w:val="36"/>
+          <w:szCs w:val="36"/>
+        </w:rPr>
+        <w:t>minimum rainfall</w:t>
+      </w:r>
+      <w:r>
+        <w:rPr>
+          <w:rFonts w:eastAsia="標楷體" w:hint="eastAsia"/>
+          <w:sz w:val="36"/>
+          <w:szCs w:val="36"/>
+        </w:rPr>
         <w:t>：</w:t>
       </w:r>
       <w:r>
@@ -780,49 +867,6 @@
           <w:sz w:val="36"/>
           <w:szCs w:val="36"/>
         </w:rPr>
-        <w:t>A</w:t>
-      </w:r>
-      <w:r>
-        <w:rPr>
-          <w:rFonts w:eastAsia="標楷體"/>
-          <w:sz w:val="36"/>
-          <w:szCs w:val="36"/>
-        </w:rPr>
-        <w:t>ugust</w:t>
-      </w:r>
-    </w:p>
-    <w:p>
-      <w:pPr>
-        <w:rPr>
-          <w:rFonts w:eastAsia="標楷體"/>
-          <w:sz w:val="36"/>
-          <w:szCs w:val="36"/>
-        </w:rPr>
-      </w:pPr>
-      <w:bookmarkStart w:id="15" w:name="_heading=h.kzub3q4jtve4" w:colFirst="0" w:colLast="0"/>
-      <w:bookmarkEnd w:id="15"/>
-      <w:r>
-        <w:rPr>
-          <w:rFonts w:eastAsia="標楷體"/>
-          <w:sz w:val="36"/>
-          <w:szCs w:val="36"/>
-        </w:rPr>
-        <w:t>minimum rainfall</w:t>
-      </w:r>
-      <w:r>
-        <w:rPr>
-          <w:rFonts w:eastAsia="標楷體" w:hint="eastAsia"/>
-          <w:sz w:val="36"/>
-          <w:szCs w:val="36"/>
-        </w:rPr>
-        <w:t>：</w:t>
-      </w:r>
-      <w:r>
-        <w:rPr>
-          <w:rFonts w:eastAsia="標楷體" w:hint="eastAsia"/>
-          <w:sz w:val="36"/>
-          <w:szCs w:val="36"/>
-        </w:rPr>
         <w:t>J</w:t>
       </w:r>
       <w:r>
@@ -852,8 +896,6 @@
         </w:rPr>
         <w:br w:type="page"/>
       </w:r>
-      <w:bookmarkStart w:id="16" w:name="_GoBack"/>
-      <w:bookmarkEnd w:id="16"/>
     </w:p>
     <w:p>
       <w:pPr>
@@ -872,16 +914,7 @@
           <w:szCs w:val="36"/>
         </w:rPr>
         <w:lastRenderedPageBreak/>
-        <w:t>4) In which year that we have the most rainfall in June? (Ne</w:t>
-      </w:r>
-      <w:r>
-        <w:rPr>
-          <w:rFonts w:eastAsia="標楷體"/>
-          <w:b/>
-          <w:sz w:val="36"/>
-          <w:szCs w:val="36"/>
-        </w:rPr>
-        <w:t>ed to prove and show</w:t>
+        <w:t>4) In which year that we have the most rainfall in June? (Need to prove and show</w:t>
       </w:r>
       <w:bookmarkStart w:id="17" w:name="_heading=h.nxkndpm5lcoa" w:colFirst="0" w:colLast="0"/>
       <w:bookmarkEnd w:id="17"/>
@@ -969,7 +1002,7 @@
                     <pic:cNvPicPr/>
                   </pic:nvPicPr>
                   <pic:blipFill>
-                    <a:blip r:embed="rId12">
+                    <a:blip r:embed="rId13">
                       <a:extLst>
                         <a:ext uri="{28A0092B-C50C-407E-A947-70E740481C1C}">
                           <a14:useLocalDpi xmlns:a14="http://schemas.microsoft.com/office/drawing/2010/main" val="0"/>
@@ -1535,6 +1568,7 @@
   <w:style w:type="character" w:default="1" w:styleId="a0">
     <w:name w:val="Default Paragraph Font"/>
     <w:uiPriority w:val="1"/>
+    <w:semiHidden/>
     <w:unhideWhenUsed/>
   </w:style>
   <w:style w:type="table" w:default="1" w:styleId="a1">

</xml_diff>